<commit_message>
Documentation - uml update
</commit_message>
<xml_diff>
--- a/Documentation/Word Docs/SAD.docx
+++ b/Documentation/Word Docs/SAD.docx
@@ -74,6 +74,15 @@
     </w:p>
     <w:sdt>
       <w:sdtPr>
+        <w:rPr>
+          <w:rFonts w:asciiTheme="minorHAnsi" w:eastAsiaTheme="minorHAnsi" w:hAnsiTheme="minorHAnsi" w:cstheme="minorBidi"/>
+          <w:b w:val="0"/>
+          <w:bCs w:val="0"/>
+          <w:color w:val="auto"/>
+          <w:sz w:val="24"/>
+          <w:szCs w:val="24"/>
+          <w:lang w:val="en-NL"/>
+        </w:rPr>
         <w:id w:val="-682435126"/>
         <w:docPartObj>
           <w:docPartGallery w:val="Table of Contents"/>
@@ -82,12 +91,7 @@
       </w:sdtPr>
       <w:sdtEndPr>
         <w:rPr>
-          <w:rFonts w:asciiTheme="minorHAnsi" w:eastAsiaTheme="minorHAnsi" w:hAnsiTheme="minorHAnsi" w:cstheme="minorBidi"/>
           <w:noProof/>
-          <w:color w:val="auto"/>
-          <w:sz w:val="24"/>
-          <w:szCs w:val="24"/>
-          <w:lang w:val="en-NL"/>
         </w:rPr>
       </w:sdtEndPr>
       <w:sdtContent>
@@ -979,8 +983,8 @@
           <w:lang w:val="en-US"/>
         </w:rPr>
         <w:drawing>
-          <wp:inline distT="0" distB="0" distL="0" distR="0" wp14:anchorId="77979758" wp14:editId="6EDCC285">
-            <wp:extent cx="5731510" cy="2887980"/>
+          <wp:inline distT="0" distB="0" distL="0" distR="0" wp14:anchorId="77979758" wp14:editId="555C8842">
+            <wp:extent cx="5247909" cy="2887980"/>
             <wp:effectExtent l="0" t="0" r="0" b="0"/>
             <wp:docPr id="4" name="Picture 4"/>
             <wp:cNvGraphicFramePr>
@@ -1008,7 +1012,7 @@
                   <pic:spPr>
                     <a:xfrm>
                       <a:off x="0" y="0"/>
-                      <a:ext cx="5731510" cy="2887980"/>
+                      <a:ext cx="5247909" cy="2887980"/>
                     </a:xfrm>
                     <a:prstGeom prst="rect">
                       <a:avLst/>
@@ -1606,6 +1610,7 @@
   <w:style w:type="character" w:default="1" w:styleId="DefaultParagraphFont">
     <w:name w:val="Default Paragraph Font"/>
     <w:uiPriority w:val="1"/>
+    <w:semiHidden/>
     <w:unhideWhenUsed/>
   </w:style>
   <w:style w:type="table" w:default="1" w:styleId="TableNormal">

</xml_diff>